<commit_message>
feat: adicionando endpoint de export de excel
</commit_message>
<xml_diff>
--- a/contrato.docx
+++ b/contrato.docx
@@ -16,7 +16,7 @@
     </w:p>
     <w:p>
       <w:r>
-        <w:t>Pelo presente instrumento, M D LIMA CONSULTORIA EIRELI, inscrita no CNPJ:41.649.122/0001-90, com sede social a Rua Doze de Outubro, nº 385 conjunto 23 – Lapa – CEP: 05073-001 – São Paulo – SP, neste ato representado MAYARA DANTAS LIMA, brasileira, solteira, empresária, portadora do CPF sob o nº. 106.592.994-37, RG inscrito sob nº.59.879.242-9 SSP/SP, doravante denominada MUTUANTE, C. V. LEITE DE LIMA,inscrito no CNPJ: 11004949000186, telefone nº (95) 3224-9265, e-mail: ce@gmail.com, residente e domiciliado na  com sede social a Rua:  AVENIDA PRESIDENTE JUSCELINO KUBITSCHECK, nº 1032 , NOSSA SENHORA APARECIDA, CEP: 69306295 e SÃO PAULO/RR, doravante denominado(a) MUTUÁRIO(A), o presente mútuo, contrato nº 5 mediante as seguintes cláusulas:</w:t>
+        <w:t>Pelo presente instrumento, M D LIMA CONSULTORIA EIRELI, inscrita no CNPJ:41.649.122/0001-90, com sede social a Rua Doze de Outubro, nº 385 conjunto 23 – Lapa – CEP: 05073-001 – São Paulo – SP, neste ato representado MAYARA DANTAS LIMA, brasileira, solteira, empresária, portadora do CPF sob o nº. 106.592.994-37, RG inscrito sob nº.59.879.242-9 SSP/SP, doravante denominada MUTUANTE, AMBEV S.A.,inscrito no CNPJ: 07526557011659, telefone nº (19) 3313-5680, e-mail: opobrigaces@ambev.com.br, residente e domiciliado na  com sede social a Rua:  AV CONSTANTINO NERY, nº 2575 ANDAR 01 AO 8 E 9 ANDAR CONJ 902 E 16 ANDAR, FLORES, CEP: 69058795 e São Paulo/AM, doravante denominado(a) MUTUÁRIO(A), o presente mútuo, contrato nº 2 mediante as seguintes cláusulas:</w:t>
       </w:r>
     </w:p>
     <w:p>
@@ -34,12 +34,12 @@
     </w:p>
     <w:p>
       <w:r>
-        <w:t>1.2. A quantia será repassada ao(à) MUTUÁRIO(A) mediante, por meio parcelado em 5x.</w:t>
+        <w:t>1.2. A quantia será repassada ao(à) MUTUÁRIO(A) mediante, por meio uma única parcela.</w:t>
       </w:r>
     </w:p>
     <w:p>
       <w:r>
-        <w:t xml:space="preserve">1.3. O(A) MUTUANTE entregará a quantia ao(à) MUTUÁRIO(A) no ato de assinatura deste instrumento OU em 03/12/2025. </w:t>
+        <w:t xml:space="preserve">1.3. O(A) MUTUANTE entregará a quantia ao(à) MUTUÁRIO(A) no ato de assinatura deste instrumento OU em 13/02/2026. </w:t>
       </w:r>
     </w:p>
     <w:p>
@@ -70,42 +70,14 @@
     </w:p>
     <w:p>
       <w:r>
-        <w:t>Parcelado em 5x</w:t>
+        <w:t>Parcela única</w:t>
       </w:r>
     </w:p>
     <w:p>
       <w:r>
         <w:t>•</w:t>
         <w:tab/>
-        <w:t xml:space="preserve">1ª 03/12/2025 </w:t>
-      </w:r>
-    </w:p>
-    <w:p>
-      <w:r>
-        <w:t>•</w:t>
-        <w:tab/>
-        <w:t xml:space="preserve">2ª 03/01/2026 </w:t>
-      </w:r>
-    </w:p>
-    <w:p>
-      <w:r>
-        <w:t>•</w:t>
-        <w:tab/>
-        <w:t xml:space="preserve">3ª 03/02/2026 </w:t>
-      </w:r>
-    </w:p>
-    <w:p>
-      <w:r>
-        <w:t>•</w:t>
-        <w:tab/>
-        <w:t xml:space="preserve">4ª 03/03/2026 </w:t>
-      </w:r>
-    </w:p>
-    <w:p>
-      <w:r>
-        <w:t>•</w:t>
-        <w:tab/>
-        <w:t xml:space="preserve">5ª 03/04/2026 </w:t>
+        <w:t xml:space="preserve">1ª 13/02/2026 </w:t>
       </w:r>
     </w:p>
     <w:p>
@@ -115,7 +87,7 @@
     </w:p>
     <w:p>
       <w:r>
-        <w:t>3.1.3. O(A) MUTUÁRIO(A) se compromete a restituir o valor mutuado ao(à) MUTUANTE acrescido de juros de 25.0% (teto máximo, podendo ser modificado) ao mês, aplicadas sobre a quantia total emprestada, além de correção monetária calculada com base na variação do IGP-M do período.</w:t>
+        <w:t>3.1.3. O(A) MUTUÁRIO(A) se compromete a restituir o valor mutuado ao(à) MUTUANTE acrescido de juros de 25.8% (teto máximo, podendo ser modificado) ao mês, aplicadas sobre a quantia total emprestada, além de correção monetária calculada com base na variação do IGP-M do período.</w:t>
       </w:r>
     </w:p>
     <w:p>
@@ -259,7 +231,7 @@
     <w:p>
       <w:r>
         <w:br/>
-        <w:t>São Paulo, 02/11/2025.</w:t>
+        <w:t>São Paulo, 11/01/2026.</w:t>
       </w:r>
     </w:p>
     <w:p>
@@ -272,9 +244,9 @@
         <w:br/>
         <w:t>______________________________</w:t>
         <w:br/>
-        <w:t>C. V. LEITE DE LIMA</w:t>
+        <w:t>AMBEV S.A.</w:t>
         <w:br/>
-        <w:t>11004949000186</w:t>
+        <w:t>07526557011659</w:t>
         <w:br/>
       </w:r>
     </w:p>

</xml_diff>